<commit_message>
All translations has benn revised
See: #4
</commit_message>
<xml_diff>
--- a/docs_to_change/GaN2018_ActivityGuide_Perseus_N_Catalan.docx
+++ b/docs_to_change/GaN2018_ActivityGuide_Perseus_N_Catalan.docx
@@ -1,6 +1,6 @@
 
 <file path=word/document.xml><?xml version="1.0" encoding="utf-8"?>
-<w:document xmlns:wpc="http://schemas.microsoft.com/office/word/2010/wordprocessingCanvas" xmlns:cx="http://schemas.microsoft.com/office/drawing/2014/chartex" xmlns:cx1="http://schemas.microsoft.com/office/drawing/2015/9/8/chartex" xmlns:cx2="http://schemas.microsoft.com/office/drawing/2015/10/21/chartex" xmlns:cx3="http://schemas.microsoft.com/office/drawing/2016/5/9/chartex" xmlns:cx4="http://schemas.microsoft.com/office/drawing/2016/5/10/chartex" xmlns:cx5="http://schemas.microsoft.com/office/drawing/2016/5/11/chartex" xmlns:cx6="http://schemas.microsoft.com/office/drawing/2016/5/12/chartex" xmlns:cx7="http://schemas.microsoft.com/office/drawing/2016/5/13/chartex" xmlns:cx8="http://schemas.microsoft.com/office/drawing/2016/5/14/chartex" xmlns:mc="http://schemas.openxmlformats.org/markup-compatibility/2006" xmlns:aink="http://schemas.microsoft.com/office/drawing/2016/ink" xmlns:am3d="http://schemas.microsoft.com/office/drawing/2017/model3d" xmlns:o="urn:schemas-microsoft-com:office:office" xmlns:r="http://schemas.openxmlformats.org/officeDocument/2006/relationships" xmlns:m="http://schemas.openxmlformats.org/officeDocument/2006/math" xmlns:v="urn:schemas-microsoft-com:vml" xmlns:wp14="http://schemas.microsoft.com/office/word/2010/wordprocessingDrawing" xmlns:wp="http://schemas.openxmlformats.org/drawingml/2006/wordprocessingDrawing" xmlns:w10="urn:schemas-microsoft-com:office:word" xmlns:w="http://schemas.openxmlformats.org/wordprocessingml/2006/main" xmlns:w14="http://schemas.microsoft.com/office/word/2010/wordml" xmlns:w15="http://schemas.microsoft.com/office/word/2012/wordml" xmlns:w16cid="http://schemas.microsoft.com/office/word/2016/wordml/cid" xmlns:w16se="http://schemas.microsoft.com/office/word/2015/wordml/symex" xmlns:wpg="http://schemas.microsoft.com/office/word/2010/wordprocessingGroup" xmlns:wpi="http://schemas.microsoft.com/office/word/2010/wordprocessingInk" xmlns:wne="http://schemas.microsoft.com/office/word/2006/wordml" xmlns:wps="http://schemas.microsoft.com/office/word/2010/wordprocessingShape" mc:Ignorable="w14 w15 w16se w16cid wp14">
+<w:document xmlns:wpc="http://schemas.microsoft.com/office/word/2010/wordprocessingCanvas" xmlns:cx="http://schemas.microsoft.com/office/drawing/2014/chartex" xmlns:cx1="http://schemas.microsoft.com/office/drawing/2015/9/8/chartex" xmlns:cx2="http://schemas.microsoft.com/office/drawing/2015/10/21/chartex" xmlns:cx3="http://schemas.microsoft.com/office/drawing/2016/5/9/chartex" xmlns:cx4="http://schemas.microsoft.com/office/drawing/2016/5/10/chartex" xmlns:cx5="http://schemas.microsoft.com/office/drawing/2016/5/11/chartex" xmlns:cx6="http://schemas.microsoft.com/office/drawing/2016/5/12/chartex" xmlns:cx7="http://schemas.microsoft.com/office/drawing/2016/5/13/chartex" xmlns:cx8="http://schemas.microsoft.com/office/drawing/2016/5/14/chartex" xmlns:mc="http://schemas.openxmlformats.org/markup-compatibility/2006" xmlns:aink="http://schemas.microsoft.com/office/drawing/2016/ink" xmlns:am3d="http://schemas.microsoft.com/office/drawing/2017/model3d" xmlns:o="urn:schemas-microsoft-com:office:office" xmlns:oel="http://schemas.microsoft.com/office/2019/extlst" xmlns:r="http://schemas.openxmlformats.org/officeDocument/2006/relationships" xmlns:m="http://schemas.openxmlformats.org/officeDocument/2006/math" xmlns:v="urn:schemas-microsoft-com:vml" xmlns:wp14="http://schemas.microsoft.com/office/word/2010/wordprocessingDrawing" xmlns:wp="http://schemas.openxmlformats.org/drawingml/2006/wordprocessingDrawing" xmlns:w10="urn:schemas-microsoft-com:office:word" xmlns:w="http://schemas.openxmlformats.org/wordprocessingml/2006/main" xmlns:w14="http://schemas.microsoft.com/office/word/2010/wordml" xmlns:w15="http://schemas.microsoft.com/office/word/2012/wordml" xmlns:w16cex="http://schemas.microsoft.com/office/word/2018/wordml/cex" xmlns:w16cid="http://schemas.microsoft.com/office/word/2016/wordml/cid" xmlns:w16="http://schemas.microsoft.com/office/word/2018/wordml" xmlns:w16sdtdh="http://schemas.microsoft.com/office/word/2020/wordml/sdtdatahash" xmlns:w16se="http://schemas.microsoft.com/office/word/2015/wordml/symex" xmlns:wpg="http://schemas.microsoft.com/office/word/2010/wordprocessingGroup" xmlns:wpi="http://schemas.microsoft.com/office/word/2010/wordprocessingInk" xmlns:wne="http://schemas.microsoft.com/office/word/2006/wordml" xmlns:wps="http://schemas.microsoft.com/office/word/2010/wordprocessingShape" mc:Ignorable="w14 w15 w16se w16cid w16 w16cex w16sdtdh wp14">
   <w:body>
     <w:p>
       <w:pPr>
@@ -146,6 +146,130 @@
           <w:sz w:val="28"/>
           <w:lang w:val="ca-ES"/>
         </w:rPr>
+      </w:pPr>
+      <w:r>
+        <w:rPr>
+          <w:rFonts w:ascii="Calibri" w:hAnsi="Calibri" w:cs="Optima-Regular"/>
+          <w:color w:val="FF0000"/>
+          <w:sz w:val="28"/>
+          <w:szCs w:val="28"/>
+          <w:lang w:val="ca-ES"/>
+        </w:rPr>
+        <w:t xml:space="preserve"> </w:t>
+      </w:r>
+      <w:r>
+        <w:rPr>
+          <w:rFonts w:ascii="Calibri" w:hAnsi="Calibri" w:cs="Optima-Regular"/>
+          <w:sz w:val="28"/>
+          <w:lang w:val="ca-ES"/>
+        </w:rPr>
+        <w:t xml:space="preserve">Dates de la campanya </w:t>
+      </w:r>
+      <w:r>
+        <w:rPr>
+          <w:rFonts w:ascii="Calibri" w:hAnsi="Calibri" w:cs="Optima-Regular"/>
+          <w:sz w:val="28"/>
+          <w:lang w:val="ca-ES"/>
+        </w:rPr>
+        <w:t>201</w:t>
+      </w:r>
+      <w:r>
+        <w:rPr>
+          <w:rFonts w:ascii="Calibri" w:hAnsi="Calibri" w:cs="Optima-Regular"/>
+          <w:sz w:val="28"/>
+          <w:lang w:val="ca-ES"/>
+        </w:rPr>
+        <w:t>8</w:t>
+      </w:r>
+      <w:r>
+        <w:rPr>
+          <w:rFonts w:ascii="Calibri" w:hAnsi="Calibri" w:cs="Optima-Regular"/>
+          <w:sz w:val="28"/>
+          <w:lang w:val="ca-ES"/>
+        </w:rPr>
+        <w:t xml:space="preserve"> </w:t>
+      </w:r>
+      <w:r>
+        <w:rPr>
+          <w:rFonts w:ascii="Calibri" w:hAnsi="Calibri" w:cs="Optima-Regular"/>
+          <w:sz w:val="28"/>
+          <w:lang w:val="ca-ES"/>
+        </w:rPr>
+        <w:t>en què usem la</w:t>
+      </w:r>
+      <w:r>
+        <w:rPr>
+          <w:rFonts w:ascii="Calibri" w:hAnsi="Calibri" w:cs="Optima-Regular"/>
+          <w:sz w:val="28"/>
+          <w:lang w:val="ca-ES"/>
+        </w:rPr>
+        <w:t xml:space="preserve"> </w:t>
+      </w:r>
+      <w:r>
+        <w:rPr>
+          <w:rFonts w:ascii="Calibri" w:hAnsi="Calibri" w:cs="Optima-Regular"/>
+          <w:sz w:val="28"/>
+          <w:lang w:val="ca-ES"/>
+        </w:rPr>
+        <w:t>constel·lació</w:t>
+      </w:r>
+      <w:r>
+        <w:rPr>
+          <w:rFonts w:ascii="Calibri" w:hAnsi="Calibri" w:cs="Optima-Regular"/>
+          <w:sz w:val="28"/>
+          <w:lang w:val="ca-ES"/>
+        </w:rPr>
+        <w:t xml:space="preserve"> </w:t>
+      </w:r>
+      <w:r>
+        <w:rPr>
+          <w:rFonts w:ascii="Calibri" w:hAnsi="Calibri" w:cs="Optima-Regular"/>
+          <w:sz w:val="28"/>
+          <w:lang w:val="ca-ES"/>
+        </w:rPr>
+        <w:t xml:space="preserve">de </w:t>
+      </w:r>
+      <w:r>
+        <w:rPr>
+          <w:rFonts w:ascii="Calibri" w:hAnsi="Calibri" w:cs="Optima-Regular"/>
+          <w:sz w:val="28"/>
+          <w:lang w:val="ca-ES"/>
+        </w:rPr>
+        <w:t>Perseu</w:t>
+      </w:r>
+      <w:r>
+        <w:rPr>
+          <w:rFonts w:ascii="Calibri" w:hAnsi="Calibri" w:cs="Optima-Regular"/>
+          <w:sz w:val="28"/>
+          <w:lang w:val="ca-ES"/>
+        </w:rPr>
+        <w:t>:</w:t>
+      </w:r>
+      <w:r>
+        <w:rPr>
+          <w:rFonts w:ascii="Calibri" w:hAnsi="Calibri" w:cs="Optima-Regular"/>
+          <w:sz w:val="28"/>
+          <w:lang w:val="ca-ES"/>
+        </w:rPr>
+        <w:t xml:space="preserve"> </w:t>
+      </w:r>
+      <w:r>
+        <w:rPr>
+          <w:rFonts w:ascii="Calibri" w:hAnsi="Calibri" w:cs="Optima-Regular"/>
+          <w:sz w:val="28"/>
+          <w:lang w:val="ca-ES"/>
+        </w:rPr>
+        <w:t>del 30 d'octubre al 8 de novembre i del 29 de novembre al 8 de desembre</w:t>
+      </w:r>
+    </w:p>
+    <w:p>
+      <w:pPr>
+        <w:pStyle w:val="BasicParagraph"/>
+        <w:rPr>
+          <w:rFonts w:ascii="Calibri" w:hAnsi="Calibri" w:cs="Optima-Regular"/>
+          <w:sz w:val="28"/>
+          <w:lang w:val="ca-ES"/>
+        </w:rPr>
         <w:sectPr>
           <w:headerReference w:type="default" r:id="rId9"/>
           <w:type w:val="continuous"/>
@@ -155,104 +279,6 @@
           <w:noEndnote/>
         </w:sectPr>
       </w:pPr>
-      <w:r>
-        <w:rPr>
-          <w:rFonts w:ascii="Calibri" w:hAnsi="Calibri" w:cs="Optima-Regular"/>
-          <w:color w:val="FF0000"/>
-          <w:sz w:val="28"/>
-          <w:szCs w:val="28"/>
-          <w:lang w:val="ca-ES"/>
-        </w:rPr>
-        <w:t xml:space="preserve"> </w:t>
-      </w:r>
-      <w:r>
-        <w:rPr>
-          <w:rFonts w:ascii="Calibri" w:hAnsi="Calibri" w:cs="Optima-Regular"/>
-          <w:sz w:val="28"/>
-          <w:lang w:val="ca-ES"/>
-        </w:rPr>
-        <w:t xml:space="preserve">Dates de la campanya </w:t>
-      </w:r>
-      <w:r>
-        <w:rPr>
-          <w:rFonts w:ascii="Calibri" w:hAnsi="Calibri" w:cs="Optima-Regular"/>
-          <w:sz w:val="28"/>
-          <w:lang w:val="ca-ES"/>
-        </w:rPr>
-        <w:t>201</w:t>
-      </w:r>
-      <w:r>
-        <w:rPr>
-          <w:rFonts w:ascii="Calibri" w:hAnsi="Calibri" w:cs="Optima-Regular"/>
-          <w:sz w:val="28"/>
-          <w:lang w:val="ca-ES"/>
-        </w:rPr>
-        <w:t>8</w:t>
-      </w:r>
-      <w:r>
-        <w:rPr>
-          <w:rFonts w:ascii="Calibri" w:hAnsi="Calibri" w:cs="Optima-Regular"/>
-          <w:sz w:val="28"/>
-          <w:lang w:val="ca-ES"/>
-        </w:rPr>
-        <w:t xml:space="preserve"> </w:t>
-      </w:r>
-      <w:r>
-        <w:rPr>
-          <w:rFonts w:ascii="Calibri" w:hAnsi="Calibri" w:cs="Optima-Regular"/>
-          <w:sz w:val="28"/>
-          <w:lang w:val="ca-ES"/>
-        </w:rPr>
-        <w:t>en què usem la</w:t>
-      </w:r>
-      <w:r>
-        <w:rPr>
-          <w:rFonts w:ascii="Calibri" w:hAnsi="Calibri" w:cs="Optima-Regular"/>
-          <w:sz w:val="28"/>
-          <w:lang w:val="ca-ES"/>
-        </w:rPr>
-        <w:t xml:space="preserve"> </w:t>
-      </w:r>
-      <w:r>
-        <w:rPr>
-          <w:rFonts w:ascii="Calibri" w:hAnsi="Calibri" w:cs="Optima-Regular"/>
-          <w:sz w:val="28"/>
-          <w:lang w:val="ca-ES"/>
-        </w:rPr>
-        <w:t>constel·lació</w:t>
-      </w:r>
-      <w:r>
-        <w:rPr>
-          <w:rFonts w:ascii="Calibri" w:hAnsi="Calibri" w:cs="Optima-Regular"/>
-          <w:sz w:val="28"/>
-          <w:lang w:val="ca-ES"/>
-        </w:rPr>
-        <w:t xml:space="preserve"> </w:t>
-      </w:r>
-      <w:r>
-        <w:rPr>
-          <w:rFonts w:ascii="Calibri" w:hAnsi="Calibri" w:cs="Optima-Regular"/>
-          <w:sz w:val="28"/>
-          <w:lang w:val="ca-ES"/>
-        </w:rPr>
-        <w:t>Perseus</w:t>
-      </w:r>
-      <w:r>
-        <w:rPr>
-          <w:rFonts w:ascii="Calibri" w:hAnsi="Calibri" w:cs="Optima-Regular"/>
-          <w:sz w:val="28"/>
-          <w:lang w:val="ca-ES"/>
-        </w:rPr>
-        <w:t xml:space="preserve"> </w:t>
-      </w:r>
-      <w:r>
-        <w:rPr>
-          <w:rFonts w:ascii="Calibri" w:hAnsi="Calibri" w:cs="Optima-Regular"/>
-          <w:sz w:val="28"/>
-          <w:lang w:val="ca-ES"/>
-        </w:rPr>
-        <w:t>30 d'octubre al novembre 8 i 29 de novembre de desembre 8</w:t>
-      </w:r>
     </w:p>
     <w:p>
       <w:pPr>
@@ -352,7 +378,15 @@
           <w:sz w:val="20"/>
           <w:lang w:val="ca-ES"/>
         </w:rPr>
-        <w:t>Perseus</w:t>
+        <w:t xml:space="preserve"> de </w:t>
+      </w:r>
+      <w:r>
+        <w:rPr>
+          <w:rFonts w:ascii="Calibri" w:hAnsi="Calibri" w:cs="Optima-Regular"/>
+          <w:sz w:val="20"/>
+          <w:lang w:val="ca-ES"/>
+        </w:rPr>
+        <w:t>Perseu</w:t>
       </w:r>
       <w:r>
         <w:rPr>
@@ -1092,15 +1126,7 @@
           <w:sz w:val="20"/>
           <w:lang w:val="ca-ES"/>
         </w:rPr>
-        <w:t xml:space="preserve"> usant qualsevol dels mètodes </w:t>
-      </w:r>
-      <w:r>
-        <w:rPr>
-          <w:rFonts w:ascii="Calibri" w:hAnsi="Calibri" w:cs="Optima-Regular"/>
-          <w:sz w:val="20"/>
-          <w:lang w:val="ca-ES"/>
-        </w:rPr>
-        <w:t>següents</w:t>
+        <w:t xml:space="preserve"> usant qualsevol dels mètodes següents</w:t>
       </w:r>
       <w:r>
         <w:rPr>
@@ -2291,6 +2317,7 @@
         <w:outlineLvl w:val="0"/>
         <w:rPr>
           <w:rFonts w:cs="Optima-Regular"/>
+          <w:lang w:val="es-CO"/>
         </w:rPr>
       </w:pPr>
       <w:r>
@@ -2371,6 +2398,7 @@
       <w:r>
         <w:rPr>
           <w:rFonts w:cs="Optima-Regular"/>
+          <w:lang w:val="es-CO"/>
         </w:rPr>
         <w:t>.</w:t>
       </w:r>
@@ -2380,11 +2408,13 @@
         <w:rPr>
           <w:rFonts w:ascii="TimesNewRomanPSMT" w:hAnsi="TimesNewRomanPSMT" w:cs="Optima-Regular"/>
           <w:color w:val="000000"/>
+          <w:lang w:val="es-CO"/>
         </w:rPr>
       </w:pPr>
       <w:r>
         <w:rPr>
           <w:rFonts w:cs="Optima-Regular"/>
+          <w:lang w:val="es-CO"/>
         </w:rPr>
         <w:br w:type="page"/>
       </w:r>
@@ -2491,17 +2521,25 @@
         <w:jc w:val="center"/>
         <w:rPr>
           <w:rFonts w:ascii="Calibri" w:hAnsi="Calibri" w:cs="Optima-Regular"/>
+          <w:sz w:val="22"/>
+          <w:lang w:val="ca-ES"/>
+        </w:rPr>
+      </w:pPr>
+      <w:r>
+        <w:rPr>
+          <w:rFonts w:ascii="Calibri" w:hAnsi="Calibri" w:cs="Optima-Regular"/>
           <w:sz w:val="28"/>
           <w:lang w:val="ca-ES"/>
         </w:rPr>
-      </w:pPr>
+        <w:t xml:space="preserve">Dates de la campanya </w:t>
+      </w:r>
       <w:r>
         <w:rPr>
           <w:rFonts w:ascii="Calibri" w:hAnsi="Calibri" w:cs="Optima-Regular"/>
           <w:sz w:val="28"/>
           <w:lang w:val="ca-ES"/>
         </w:rPr>
-        <w:t xml:space="preserve">Dates de la campanya </w:t>
+        <w:t xml:space="preserve">2018 </w:t>
       </w:r>
       <w:r>
         <w:rPr>
@@ -2509,7 +2547,7 @@
           <w:sz w:val="28"/>
           <w:lang w:val="ca-ES"/>
         </w:rPr>
-        <w:t xml:space="preserve">2018 </w:t>
+        <w:t>en què usem la constel·lació</w:t>
       </w:r>
       <w:r>
         <w:rPr>
@@ -2517,7 +2555,7 @@
           <w:sz w:val="28"/>
           <w:lang w:val="ca-ES"/>
         </w:rPr>
-        <w:t>en què usem la constel·lació</w:t>
+        <w:t xml:space="preserve"> de </w:t>
       </w:r>
       <w:r>
         <w:rPr>
@@ -2525,32 +2563,43 @@
           <w:sz w:val="28"/>
           <w:lang w:val="ca-ES"/>
         </w:rPr>
+        <w:t>Perseu</w:t>
+      </w:r>
+      <w:r>
+        <w:rPr>
+          <w:rFonts w:ascii="Calibri" w:hAnsi="Calibri" w:cs="Optima-Regular"/>
+          <w:sz w:val="28"/>
+          <w:lang w:val="ca-ES"/>
+        </w:rPr>
+        <w:t xml:space="preserve">: </w:t>
+      </w:r>
+      <w:r>
+        <w:rPr>
+          <w:rFonts w:ascii="Calibri" w:hAnsi="Calibri" w:cs="Optima-Regular"/>
+          <w:sz w:val="28"/>
+          <w:lang w:val="ca-ES"/>
+        </w:rPr>
+        <w:t>del 30 d'octubre al 8 de novembre i del 29 de novembre al 8 de desembre</w:t>
+      </w:r>
+      <w:r>
+        <w:rPr>
+          <w:rFonts w:ascii="Calibri" w:hAnsi="Calibri" w:cs="Optima-Regular"/>
+          <w:sz w:val="22"/>
+          <w:lang w:val="ca-ES"/>
+        </w:rPr>
         <w:t xml:space="preserve"> </w:t>
       </w:r>
-      <w:r>
-        <w:rPr>
-          <w:rFonts w:ascii="Calibri" w:hAnsi="Calibri" w:cs="Optima-Regular"/>
-          <w:sz w:val="28"/>
-          <w:lang w:val="ca-ES"/>
-        </w:rPr>
-        <w:t>Perseus</w:t>
-      </w:r>
-      <w:r>
-        <w:rPr>
-          <w:rFonts w:ascii="Calibri" w:hAnsi="Calibri" w:cs="Optima-Regular"/>
-          <w:sz w:val="28"/>
-          <w:lang w:val="ca-ES"/>
-        </w:rPr>
-        <w:t xml:space="preserve"> </w:t>
-      </w:r>
-      <w:r>
-        <w:rPr>
-          <w:rFonts w:ascii="Calibri" w:hAnsi="Calibri" w:cs="Optima-Regular"/>
-          <w:sz w:val="28"/>
-          <w:lang w:val="ca-ES"/>
-        </w:rPr>
-        <w:t>30 d'octubre al novembre 8 i 29 de novembre de desembre 8</w:t>
-      </w:r>
+    </w:p>
+    <w:p>
+      <w:pPr>
+        <w:pStyle w:val="BasicParagraph"/>
+        <w:jc w:val="center"/>
+        <w:rPr>
+          <w:rFonts w:ascii="Calibri" w:hAnsi="Calibri" w:cs="Optima-Regular"/>
+          <w:sz w:val="22"/>
+          <w:lang w:val="ca-ES"/>
+        </w:rPr>
+      </w:pPr>
     </w:p>
     <w:p>
       <w:pPr>
@@ -3388,17 +3437,25 @@
         <w:jc w:val="center"/>
         <w:rPr>
           <w:rFonts w:ascii="Calibri" w:hAnsi="Calibri" w:cs="Optima-Regular"/>
+          <w:sz w:val="22"/>
+          <w:lang w:val="ca-ES"/>
+        </w:rPr>
+      </w:pPr>
+      <w:r>
+        <w:rPr>
+          <w:rFonts w:ascii="Calibri" w:hAnsi="Calibri" w:cs="Optima-Regular"/>
           <w:sz w:val="28"/>
           <w:lang w:val="ca-ES"/>
         </w:rPr>
-      </w:pPr>
+        <w:t xml:space="preserve">Dates de la campanya </w:t>
+      </w:r>
       <w:r>
         <w:rPr>
           <w:rFonts w:ascii="Calibri" w:hAnsi="Calibri" w:cs="Optima-Regular"/>
           <w:sz w:val="28"/>
           <w:lang w:val="ca-ES"/>
         </w:rPr>
-        <w:t xml:space="preserve">Dates de la campanya </w:t>
+        <w:t xml:space="preserve">2018 </w:t>
       </w:r>
       <w:r>
         <w:rPr>
@@ -3406,7 +3463,7 @@
           <w:sz w:val="28"/>
           <w:lang w:val="ca-ES"/>
         </w:rPr>
-        <w:t xml:space="preserve">2018 </w:t>
+        <w:t>en què usem la constel·lació</w:t>
       </w:r>
       <w:r>
         <w:rPr>
@@ -3414,7 +3471,7 @@
           <w:sz w:val="28"/>
           <w:lang w:val="ca-ES"/>
         </w:rPr>
-        <w:t>en què usem la constel·lació</w:t>
+        <w:t xml:space="preserve"> de </w:t>
       </w:r>
       <w:r>
         <w:rPr>
@@ -3422,32 +3479,43 @@
           <w:sz w:val="28"/>
           <w:lang w:val="ca-ES"/>
         </w:rPr>
+        <w:t>Perseu</w:t>
+      </w:r>
+      <w:r>
+        <w:rPr>
+          <w:rFonts w:ascii="Calibri" w:hAnsi="Calibri" w:cs="Optima-Regular"/>
+          <w:sz w:val="28"/>
+          <w:lang w:val="ca-ES"/>
+        </w:rPr>
+        <w:t xml:space="preserve">: </w:t>
+      </w:r>
+      <w:r>
+        <w:rPr>
+          <w:rFonts w:ascii="Calibri" w:hAnsi="Calibri" w:cs="Optima-Regular"/>
+          <w:sz w:val="28"/>
+          <w:lang w:val="ca-ES"/>
+        </w:rPr>
+        <w:t>del 30 d'octubre al 8 de novembre i del 29 de novembre al 8 de desembre</w:t>
+      </w:r>
+      <w:r>
+        <w:rPr>
+          <w:rFonts w:ascii="Calibri" w:hAnsi="Calibri" w:cs="Optima-Regular"/>
+          <w:sz w:val="22"/>
+          <w:lang w:val="ca-ES"/>
+        </w:rPr>
         <w:t xml:space="preserve"> </w:t>
       </w:r>
-      <w:r>
-        <w:rPr>
-          <w:rFonts w:ascii="Calibri" w:hAnsi="Calibri" w:cs="Optima-Regular"/>
-          <w:sz w:val="28"/>
-          <w:lang w:val="ca-ES"/>
-        </w:rPr>
-        <w:t>Perseus</w:t>
-      </w:r>
-      <w:r>
-        <w:rPr>
-          <w:rFonts w:ascii="Calibri" w:hAnsi="Calibri" w:cs="Optima-Regular"/>
-          <w:sz w:val="28"/>
-          <w:lang w:val="ca-ES"/>
-        </w:rPr>
-        <w:t xml:space="preserve"> </w:t>
-      </w:r>
-      <w:r>
-        <w:rPr>
-          <w:rFonts w:ascii="Calibri" w:hAnsi="Calibri" w:cs="Optima-Regular"/>
-          <w:sz w:val="28"/>
-          <w:lang w:val="ca-ES"/>
-        </w:rPr>
-        <w:t>30 d'octubre al novembre 8 i 29 de novembre de desembre 8</w:t>
-      </w:r>
+    </w:p>
+    <w:p>
+      <w:pPr>
+        <w:pStyle w:val="BasicParagraph"/>
+        <w:jc w:val="center"/>
+        <w:rPr>
+          <w:rFonts w:ascii="Calibri" w:hAnsi="Calibri" w:cs="Optima-Regular"/>
+          <w:sz w:val="22"/>
+          <w:lang w:val="ca-ES"/>
+        </w:rPr>
+      </w:pPr>
     </w:p>
     <w:p>
       <w:pPr>
@@ -4174,8 +4242,6 @@
           <w:lang w:val="ca-ES"/>
         </w:rPr>
       </w:pPr>
-      <w:bookmarkStart w:id="0" w:name="_GoBack"/>
-      <w:bookmarkEnd w:id="0"/>
       <w:r>
         <w:rPr>
           <w:rFonts w:ascii="Calibri" w:hAnsi="Calibri" w:cs="CastleT-Bold"/>
@@ -4224,17 +4290,25 @@
         <w:jc w:val="center"/>
         <w:rPr>
           <w:rFonts w:ascii="Calibri" w:hAnsi="Calibri" w:cs="Optima-Regular"/>
+          <w:sz w:val="20"/>
+          <w:lang w:val="ca-ES"/>
+        </w:rPr>
+      </w:pPr>
+      <w:r>
+        <w:rPr>
+          <w:rFonts w:ascii="Calibri" w:hAnsi="Calibri" w:cs="Optima-Regular"/>
           <w:sz w:val="28"/>
           <w:lang w:val="ca-ES"/>
         </w:rPr>
-      </w:pPr>
+        <w:t xml:space="preserve">Dates de la campanya </w:t>
+      </w:r>
       <w:r>
         <w:rPr>
           <w:rFonts w:ascii="Calibri" w:hAnsi="Calibri" w:cs="Optima-Regular"/>
           <w:sz w:val="28"/>
           <w:lang w:val="ca-ES"/>
         </w:rPr>
-        <w:t xml:space="preserve">Dates de la campanya </w:t>
+        <w:t xml:space="preserve">2018 </w:t>
       </w:r>
       <w:r>
         <w:rPr>
@@ -4242,7 +4316,7 @@
           <w:sz w:val="28"/>
           <w:lang w:val="ca-ES"/>
         </w:rPr>
-        <w:t xml:space="preserve">2018 </w:t>
+        <w:t>en què usem la constel·lació</w:t>
       </w:r>
       <w:r>
         <w:rPr>
@@ -4250,7 +4324,7 @@
           <w:sz w:val="28"/>
           <w:lang w:val="ca-ES"/>
         </w:rPr>
-        <w:t>en què usem la constel·lació</w:t>
+        <w:t xml:space="preserve"> de </w:t>
       </w:r>
       <w:r>
         <w:rPr>
@@ -4258,7 +4332,7 @@
           <w:sz w:val="28"/>
           <w:lang w:val="ca-ES"/>
         </w:rPr>
-        <w:t xml:space="preserve"> </w:t>
+        <w:t>Perseu</w:t>
       </w:r>
       <w:r>
         <w:rPr>
@@ -4266,7 +4340,7 @@
           <w:sz w:val="28"/>
           <w:lang w:val="ca-ES"/>
         </w:rPr>
-        <w:t>Perseus</w:t>
+        <w:t xml:space="preserve">: </w:t>
       </w:r>
       <w:r>
         <w:rPr>
@@ -4274,15 +4348,7 @@
           <w:sz w:val="28"/>
           <w:lang w:val="ca-ES"/>
         </w:rPr>
-        <w:t xml:space="preserve"> </w:t>
-      </w:r>
-      <w:r>
-        <w:rPr>
-          <w:rFonts w:ascii="Calibri" w:hAnsi="Calibri" w:cs="Optima-Regular"/>
-          <w:sz w:val="28"/>
-          <w:lang w:val="ca-ES"/>
-        </w:rPr>
-        <w:t>30 d'octubre al novembre 8 i 29 de novembre de desembre 8</w:t>
+        <w:t>del 30 d'octubre al 8 de novembre i del 29 de novembre al 8 de desembre</w:t>
       </w:r>
     </w:p>
     <w:p>
@@ -6683,7 +6749,7 @@
 </file>
 
 <file path=word/endnotes.xml><?xml version="1.0" encoding="utf-8"?>
-<w:endnotes xmlns:wpc="http://schemas.microsoft.com/office/word/2010/wordprocessingCanvas" xmlns:cx="http://schemas.microsoft.com/office/drawing/2014/chartex" xmlns:cx1="http://schemas.microsoft.com/office/drawing/2015/9/8/chartex" xmlns:cx2="http://schemas.microsoft.com/office/drawing/2015/10/21/chartex" xmlns:cx3="http://schemas.microsoft.com/office/drawing/2016/5/9/chartex" xmlns:cx4="http://schemas.microsoft.com/office/drawing/2016/5/10/chartex" xmlns:cx5="http://schemas.microsoft.com/office/drawing/2016/5/11/chartex" xmlns:cx6="http://schemas.microsoft.com/office/drawing/2016/5/12/chartex" xmlns:cx7="http://schemas.microsoft.com/office/drawing/2016/5/13/chartex" xmlns:cx8="http://schemas.microsoft.com/office/drawing/2016/5/14/chartex" xmlns:mc="http://schemas.openxmlformats.org/markup-compatibility/2006" xmlns:aink="http://schemas.microsoft.com/office/drawing/2016/ink" xmlns:am3d="http://schemas.microsoft.com/office/drawing/2017/model3d" xmlns:o="urn:schemas-microsoft-com:office:office" xmlns:r="http://schemas.openxmlformats.org/officeDocument/2006/relationships" xmlns:m="http://schemas.openxmlformats.org/officeDocument/2006/math" xmlns:v="urn:schemas-microsoft-com:vml" xmlns:wp14="http://schemas.microsoft.com/office/word/2010/wordprocessingDrawing" xmlns:wp="http://schemas.openxmlformats.org/drawingml/2006/wordprocessingDrawing" xmlns:w10="urn:schemas-microsoft-com:office:word" xmlns:w="http://schemas.openxmlformats.org/wordprocessingml/2006/main" xmlns:w14="http://schemas.microsoft.com/office/word/2010/wordml" xmlns:w15="http://schemas.microsoft.com/office/word/2012/wordml" xmlns:w16cid="http://schemas.microsoft.com/office/word/2016/wordml/cid" xmlns:w16se="http://schemas.microsoft.com/office/word/2015/wordml/symex" xmlns:wpg="http://schemas.microsoft.com/office/word/2010/wordprocessingGroup" xmlns:wpi="http://schemas.microsoft.com/office/word/2010/wordprocessingInk" xmlns:wne="http://schemas.microsoft.com/office/word/2006/wordml" xmlns:wps="http://schemas.microsoft.com/office/word/2010/wordprocessingShape" mc:Ignorable="w14 w15 w16se w16cid wp14">
+<w:endnotes xmlns:wpc="http://schemas.microsoft.com/office/word/2010/wordprocessingCanvas" xmlns:cx="http://schemas.microsoft.com/office/drawing/2014/chartex" xmlns:cx1="http://schemas.microsoft.com/office/drawing/2015/9/8/chartex" xmlns:cx2="http://schemas.microsoft.com/office/drawing/2015/10/21/chartex" xmlns:cx3="http://schemas.microsoft.com/office/drawing/2016/5/9/chartex" xmlns:cx4="http://schemas.microsoft.com/office/drawing/2016/5/10/chartex" xmlns:cx5="http://schemas.microsoft.com/office/drawing/2016/5/11/chartex" xmlns:cx6="http://schemas.microsoft.com/office/drawing/2016/5/12/chartex" xmlns:cx7="http://schemas.microsoft.com/office/drawing/2016/5/13/chartex" xmlns:cx8="http://schemas.microsoft.com/office/drawing/2016/5/14/chartex" xmlns:mc="http://schemas.openxmlformats.org/markup-compatibility/2006" xmlns:aink="http://schemas.microsoft.com/office/drawing/2016/ink" xmlns:am3d="http://schemas.microsoft.com/office/drawing/2017/model3d" xmlns:o="urn:schemas-microsoft-com:office:office" xmlns:oel="http://schemas.microsoft.com/office/2019/extlst" xmlns:r="http://schemas.openxmlformats.org/officeDocument/2006/relationships" xmlns:m="http://schemas.openxmlformats.org/officeDocument/2006/math" xmlns:v="urn:schemas-microsoft-com:vml" xmlns:wp14="http://schemas.microsoft.com/office/word/2010/wordprocessingDrawing" xmlns:wp="http://schemas.openxmlformats.org/drawingml/2006/wordprocessingDrawing" xmlns:w10="urn:schemas-microsoft-com:office:word" xmlns:w="http://schemas.openxmlformats.org/wordprocessingml/2006/main" xmlns:w14="http://schemas.microsoft.com/office/word/2010/wordml" xmlns:w15="http://schemas.microsoft.com/office/word/2012/wordml" xmlns:w16cex="http://schemas.microsoft.com/office/word/2018/wordml/cex" xmlns:w16cid="http://schemas.microsoft.com/office/word/2016/wordml/cid" xmlns:w16="http://schemas.microsoft.com/office/word/2018/wordml" xmlns:w16sdtdh="http://schemas.microsoft.com/office/word/2020/wordml/sdtdatahash" xmlns:w16se="http://schemas.microsoft.com/office/word/2015/wordml/symex" xmlns:wpg="http://schemas.microsoft.com/office/word/2010/wordprocessingGroup" xmlns:wpi="http://schemas.microsoft.com/office/word/2010/wordprocessingInk" xmlns:wne="http://schemas.microsoft.com/office/word/2006/wordml" xmlns:wps="http://schemas.microsoft.com/office/word/2010/wordprocessingShape" mc:Ignorable="w14 w15 w16se w16cid w16 w16cex w16sdtdh wp14">
   <w:endnote w:type="separator" w:id="-1">
     <w:p>
       <w:r>
@@ -6702,7 +6768,7 @@
 </file>
 
 <file path=word/footnotes.xml><?xml version="1.0" encoding="utf-8"?>
-<w:footnotes xmlns:wpc="http://schemas.microsoft.com/office/word/2010/wordprocessingCanvas" xmlns:cx="http://schemas.microsoft.com/office/drawing/2014/chartex" xmlns:cx1="http://schemas.microsoft.com/office/drawing/2015/9/8/chartex" xmlns:cx2="http://schemas.microsoft.com/office/drawing/2015/10/21/chartex" xmlns:cx3="http://schemas.microsoft.com/office/drawing/2016/5/9/chartex" xmlns:cx4="http://schemas.microsoft.com/office/drawing/2016/5/10/chartex" xmlns:cx5="http://schemas.microsoft.com/office/drawing/2016/5/11/chartex" xmlns:cx6="http://schemas.microsoft.com/office/drawing/2016/5/12/chartex" xmlns:cx7="http://schemas.microsoft.com/office/drawing/2016/5/13/chartex" xmlns:cx8="http://schemas.microsoft.com/office/drawing/2016/5/14/chartex" xmlns:mc="http://schemas.openxmlformats.org/markup-compatibility/2006" xmlns:aink="http://schemas.microsoft.com/office/drawing/2016/ink" xmlns:am3d="http://schemas.microsoft.com/office/drawing/2017/model3d" xmlns:o="urn:schemas-microsoft-com:office:office" xmlns:r="http://schemas.openxmlformats.org/officeDocument/2006/relationships" xmlns:m="http://schemas.openxmlformats.org/officeDocument/2006/math" xmlns:v="urn:schemas-microsoft-com:vml" xmlns:wp14="http://schemas.microsoft.com/office/word/2010/wordprocessingDrawing" xmlns:wp="http://schemas.openxmlformats.org/drawingml/2006/wordprocessingDrawing" xmlns:w10="urn:schemas-microsoft-com:office:word" xmlns:w="http://schemas.openxmlformats.org/wordprocessingml/2006/main" xmlns:w14="http://schemas.microsoft.com/office/word/2010/wordml" xmlns:w15="http://schemas.microsoft.com/office/word/2012/wordml" xmlns:w16cid="http://schemas.microsoft.com/office/word/2016/wordml/cid" xmlns:w16se="http://schemas.microsoft.com/office/word/2015/wordml/symex" xmlns:wpg="http://schemas.microsoft.com/office/word/2010/wordprocessingGroup" xmlns:wpi="http://schemas.microsoft.com/office/word/2010/wordprocessingInk" xmlns:wne="http://schemas.microsoft.com/office/word/2006/wordml" xmlns:wps="http://schemas.microsoft.com/office/word/2010/wordprocessingShape" mc:Ignorable="w14 w15 w16se w16cid wp14">
+<w:footnotes xmlns:wpc="http://schemas.microsoft.com/office/word/2010/wordprocessingCanvas" xmlns:cx="http://schemas.microsoft.com/office/drawing/2014/chartex" xmlns:cx1="http://schemas.microsoft.com/office/drawing/2015/9/8/chartex" xmlns:cx2="http://schemas.microsoft.com/office/drawing/2015/10/21/chartex" xmlns:cx3="http://schemas.microsoft.com/office/drawing/2016/5/9/chartex" xmlns:cx4="http://schemas.microsoft.com/office/drawing/2016/5/10/chartex" xmlns:cx5="http://schemas.microsoft.com/office/drawing/2016/5/11/chartex" xmlns:cx6="http://schemas.microsoft.com/office/drawing/2016/5/12/chartex" xmlns:cx7="http://schemas.microsoft.com/office/drawing/2016/5/13/chartex" xmlns:cx8="http://schemas.microsoft.com/office/drawing/2016/5/14/chartex" xmlns:mc="http://schemas.openxmlformats.org/markup-compatibility/2006" xmlns:aink="http://schemas.microsoft.com/office/drawing/2016/ink" xmlns:am3d="http://schemas.microsoft.com/office/drawing/2017/model3d" xmlns:o="urn:schemas-microsoft-com:office:office" xmlns:oel="http://schemas.microsoft.com/office/2019/extlst" xmlns:r="http://schemas.openxmlformats.org/officeDocument/2006/relationships" xmlns:m="http://schemas.openxmlformats.org/officeDocument/2006/math" xmlns:v="urn:schemas-microsoft-com:vml" xmlns:wp14="http://schemas.microsoft.com/office/word/2010/wordprocessingDrawing" xmlns:wp="http://schemas.openxmlformats.org/drawingml/2006/wordprocessingDrawing" xmlns:w10="urn:schemas-microsoft-com:office:word" xmlns:w="http://schemas.openxmlformats.org/wordprocessingml/2006/main" xmlns:w14="http://schemas.microsoft.com/office/word/2010/wordml" xmlns:w15="http://schemas.microsoft.com/office/word/2012/wordml" xmlns:w16cex="http://schemas.microsoft.com/office/word/2018/wordml/cex" xmlns:w16cid="http://schemas.microsoft.com/office/word/2016/wordml/cid" xmlns:w16="http://schemas.microsoft.com/office/word/2018/wordml" xmlns:w16sdtdh="http://schemas.microsoft.com/office/word/2020/wordml/sdtdatahash" xmlns:w16se="http://schemas.microsoft.com/office/word/2015/wordml/symex" xmlns:wpg="http://schemas.microsoft.com/office/word/2010/wordprocessingGroup" xmlns:wpi="http://schemas.microsoft.com/office/word/2010/wordprocessingInk" xmlns:wne="http://schemas.microsoft.com/office/word/2006/wordml" xmlns:wps="http://schemas.microsoft.com/office/word/2010/wordprocessingShape" mc:Ignorable="w14 w15 w16se w16cid w16 w16cex w16sdtdh wp14">
   <w:footnote w:type="separator" w:id="-1">
     <w:p>
       <w:r>
@@ -6721,7 +6787,7 @@
 </file>
 
 <file path=word/header1.xml><?xml version="1.0" encoding="utf-8"?>
-<w:hdr xmlns:wpc="http://schemas.microsoft.com/office/word/2010/wordprocessingCanvas" xmlns:cx="http://schemas.microsoft.com/office/drawing/2014/chartex" xmlns:cx1="http://schemas.microsoft.com/office/drawing/2015/9/8/chartex" xmlns:cx2="http://schemas.microsoft.com/office/drawing/2015/10/21/chartex" xmlns:cx3="http://schemas.microsoft.com/office/drawing/2016/5/9/chartex" xmlns:cx4="http://schemas.microsoft.com/office/drawing/2016/5/10/chartex" xmlns:cx5="http://schemas.microsoft.com/office/drawing/2016/5/11/chartex" xmlns:cx6="http://schemas.microsoft.com/office/drawing/2016/5/12/chartex" xmlns:cx7="http://schemas.microsoft.com/office/drawing/2016/5/13/chartex" xmlns:cx8="http://schemas.microsoft.com/office/drawing/2016/5/14/chartex" xmlns:mc="http://schemas.openxmlformats.org/markup-compatibility/2006" xmlns:aink="http://schemas.microsoft.com/office/drawing/2016/ink" xmlns:am3d="http://schemas.microsoft.com/office/drawing/2017/model3d" xmlns:o="urn:schemas-microsoft-com:office:office" xmlns:r="http://schemas.openxmlformats.org/officeDocument/2006/relationships" xmlns:m="http://schemas.openxmlformats.org/officeDocument/2006/math" xmlns:v="urn:schemas-microsoft-com:vml" xmlns:wp14="http://schemas.microsoft.com/office/word/2010/wordprocessingDrawing" xmlns:wp="http://schemas.openxmlformats.org/drawingml/2006/wordprocessingDrawing" xmlns:w10="urn:schemas-microsoft-com:office:word" xmlns:w="http://schemas.openxmlformats.org/wordprocessingml/2006/main" xmlns:w14="http://schemas.microsoft.com/office/word/2010/wordml" xmlns:w15="http://schemas.microsoft.com/office/word/2012/wordml" xmlns:w16cid="http://schemas.microsoft.com/office/word/2016/wordml/cid" xmlns:w16se="http://schemas.microsoft.com/office/word/2015/wordml/symex" xmlns:wpg="http://schemas.microsoft.com/office/word/2010/wordprocessingGroup" xmlns:wpi="http://schemas.microsoft.com/office/word/2010/wordprocessingInk" xmlns:wne="http://schemas.microsoft.com/office/word/2006/wordml" xmlns:wps="http://schemas.microsoft.com/office/word/2010/wordprocessingShape" mc:Ignorable="w14 w15 w16se w16cid wp14">
+<w:hdr xmlns:wpc="http://schemas.microsoft.com/office/word/2010/wordprocessingCanvas" xmlns:cx="http://schemas.microsoft.com/office/drawing/2014/chartex" xmlns:cx1="http://schemas.microsoft.com/office/drawing/2015/9/8/chartex" xmlns:cx2="http://schemas.microsoft.com/office/drawing/2015/10/21/chartex" xmlns:cx3="http://schemas.microsoft.com/office/drawing/2016/5/9/chartex" xmlns:cx4="http://schemas.microsoft.com/office/drawing/2016/5/10/chartex" xmlns:cx5="http://schemas.microsoft.com/office/drawing/2016/5/11/chartex" xmlns:cx6="http://schemas.microsoft.com/office/drawing/2016/5/12/chartex" xmlns:cx7="http://schemas.microsoft.com/office/drawing/2016/5/13/chartex" xmlns:cx8="http://schemas.microsoft.com/office/drawing/2016/5/14/chartex" xmlns:mc="http://schemas.openxmlformats.org/markup-compatibility/2006" xmlns:aink="http://schemas.microsoft.com/office/drawing/2016/ink" xmlns:am3d="http://schemas.microsoft.com/office/drawing/2017/model3d" xmlns:o="urn:schemas-microsoft-com:office:office" xmlns:oel="http://schemas.microsoft.com/office/2019/extlst" xmlns:r="http://schemas.openxmlformats.org/officeDocument/2006/relationships" xmlns:m="http://schemas.openxmlformats.org/officeDocument/2006/math" xmlns:v="urn:schemas-microsoft-com:vml" xmlns:wp14="http://schemas.microsoft.com/office/word/2010/wordprocessingDrawing" xmlns:wp="http://schemas.openxmlformats.org/drawingml/2006/wordprocessingDrawing" xmlns:w10="urn:schemas-microsoft-com:office:word" xmlns:w="http://schemas.openxmlformats.org/wordprocessingml/2006/main" xmlns:w14="http://schemas.microsoft.com/office/word/2010/wordml" xmlns:w15="http://schemas.microsoft.com/office/word/2012/wordml" xmlns:w16cex="http://schemas.microsoft.com/office/word/2018/wordml/cex" xmlns:w16cid="http://schemas.microsoft.com/office/word/2016/wordml/cid" xmlns:w16="http://schemas.microsoft.com/office/word/2018/wordml" xmlns:w16sdtdh="http://schemas.microsoft.com/office/word/2020/wordml/sdtdatahash" xmlns:w16se="http://schemas.microsoft.com/office/word/2015/wordml/symex" xmlns:wpg="http://schemas.microsoft.com/office/word/2010/wordprocessingGroup" xmlns:wpi="http://schemas.microsoft.com/office/word/2010/wordprocessingInk" xmlns:wne="http://schemas.microsoft.com/office/word/2006/wordml" xmlns:wps="http://schemas.microsoft.com/office/word/2010/wordprocessingShape" mc:Ignorable="w14 w15 w16se w16cid w16 w16cex w16sdtdh wp14">
   <w:p>
     <w:pPr>
       <w:pStyle w:val="Header"/>
@@ -6731,7 +6797,7 @@
         <w:noProof/>
       </w:rPr>
       <w:drawing>
-        <wp:anchor distT="0" distB="0" distL="114300" distR="114300" simplePos="0" relativeHeight="251656704" behindDoc="0" locked="0" layoutInCell="1" allowOverlap="1" wp14:anchorId="51937A7E" wp14:editId="21CF1555">
+        <wp:anchor distT="0" distB="0" distL="114300" distR="114300" simplePos="0" relativeHeight="251658240" behindDoc="0" locked="0" layoutInCell="1" allowOverlap="1" wp14:anchorId="51937A7E" wp14:editId="21CF1555">
           <wp:simplePos x="0" y="0"/>
           <wp:positionH relativeFrom="column">
             <wp:posOffset>-457200</wp:posOffset>
@@ -6806,7 +6872,7 @@
 </file>
 
 <file path=word/header2.xml><?xml version="1.0" encoding="utf-8"?>
-<w:hdr xmlns:wpc="http://schemas.microsoft.com/office/word/2010/wordprocessingCanvas" xmlns:cx="http://schemas.microsoft.com/office/drawing/2014/chartex" xmlns:cx1="http://schemas.microsoft.com/office/drawing/2015/9/8/chartex" xmlns:cx2="http://schemas.microsoft.com/office/drawing/2015/10/21/chartex" xmlns:cx3="http://schemas.microsoft.com/office/drawing/2016/5/9/chartex" xmlns:cx4="http://schemas.microsoft.com/office/drawing/2016/5/10/chartex" xmlns:cx5="http://schemas.microsoft.com/office/drawing/2016/5/11/chartex" xmlns:cx6="http://schemas.microsoft.com/office/drawing/2016/5/12/chartex" xmlns:cx7="http://schemas.microsoft.com/office/drawing/2016/5/13/chartex" xmlns:cx8="http://schemas.microsoft.com/office/drawing/2016/5/14/chartex" xmlns:mc="http://schemas.openxmlformats.org/markup-compatibility/2006" xmlns:aink="http://schemas.microsoft.com/office/drawing/2016/ink" xmlns:am3d="http://schemas.microsoft.com/office/drawing/2017/model3d" xmlns:o="urn:schemas-microsoft-com:office:office" xmlns:r="http://schemas.openxmlformats.org/officeDocument/2006/relationships" xmlns:m="http://schemas.openxmlformats.org/officeDocument/2006/math" xmlns:v="urn:schemas-microsoft-com:vml" xmlns:wp14="http://schemas.microsoft.com/office/word/2010/wordprocessingDrawing" xmlns:wp="http://schemas.openxmlformats.org/drawingml/2006/wordprocessingDrawing" xmlns:w10="urn:schemas-microsoft-com:office:word" xmlns:w="http://schemas.openxmlformats.org/wordprocessingml/2006/main" xmlns:w14="http://schemas.microsoft.com/office/word/2010/wordml" xmlns:w15="http://schemas.microsoft.com/office/word/2012/wordml" xmlns:w16cid="http://schemas.microsoft.com/office/word/2016/wordml/cid" xmlns:w16se="http://schemas.microsoft.com/office/word/2015/wordml/symex" xmlns:wpg="http://schemas.microsoft.com/office/word/2010/wordprocessingGroup" xmlns:wpi="http://schemas.microsoft.com/office/word/2010/wordprocessingInk" xmlns:wne="http://schemas.microsoft.com/office/word/2006/wordml" xmlns:wps="http://schemas.microsoft.com/office/word/2010/wordprocessingShape" mc:Ignorable="w14 w15 w16se w16cid wp14">
+<w:hdr xmlns:wpc="http://schemas.microsoft.com/office/word/2010/wordprocessingCanvas" xmlns:cx="http://schemas.microsoft.com/office/drawing/2014/chartex" xmlns:cx1="http://schemas.microsoft.com/office/drawing/2015/9/8/chartex" xmlns:cx2="http://schemas.microsoft.com/office/drawing/2015/10/21/chartex" xmlns:cx3="http://schemas.microsoft.com/office/drawing/2016/5/9/chartex" xmlns:cx4="http://schemas.microsoft.com/office/drawing/2016/5/10/chartex" xmlns:cx5="http://schemas.microsoft.com/office/drawing/2016/5/11/chartex" xmlns:cx6="http://schemas.microsoft.com/office/drawing/2016/5/12/chartex" xmlns:cx7="http://schemas.microsoft.com/office/drawing/2016/5/13/chartex" xmlns:cx8="http://schemas.microsoft.com/office/drawing/2016/5/14/chartex" xmlns:mc="http://schemas.openxmlformats.org/markup-compatibility/2006" xmlns:aink="http://schemas.microsoft.com/office/drawing/2016/ink" xmlns:am3d="http://schemas.microsoft.com/office/drawing/2017/model3d" xmlns:o="urn:schemas-microsoft-com:office:office" xmlns:oel="http://schemas.microsoft.com/office/2019/extlst" xmlns:r="http://schemas.openxmlformats.org/officeDocument/2006/relationships" xmlns:m="http://schemas.openxmlformats.org/officeDocument/2006/math" xmlns:v="urn:schemas-microsoft-com:vml" xmlns:wp14="http://schemas.microsoft.com/office/word/2010/wordprocessingDrawing" xmlns:wp="http://schemas.openxmlformats.org/drawingml/2006/wordprocessingDrawing" xmlns:w10="urn:schemas-microsoft-com:office:word" xmlns:w="http://schemas.openxmlformats.org/wordprocessingml/2006/main" xmlns:w14="http://schemas.microsoft.com/office/word/2010/wordml" xmlns:w15="http://schemas.microsoft.com/office/word/2012/wordml" xmlns:w16cex="http://schemas.microsoft.com/office/word/2018/wordml/cex" xmlns:w16cid="http://schemas.microsoft.com/office/word/2016/wordml/cid" xmlns:w16="http://schemas.microsoft.com/office/word/2018/wordml" xmlns:w16sdtdh="http://schemas.microsoft.com/office/word/2020/wordml/sdtdatahash" xmlns:w16se="http://schemas.microsoft.com/office/word/2015/wordml/symex" xmlns:wpg="http://schemas.microsoft.com/office/word/2010/wordprocessingGroup" xmlns:wpi="http://schemas.microsoft.com/office/word/2010/wordprocessingInk" xmlns:wne="http://schemas.microsoft.com/office/word/2006/wordml" xmlns:wps="http://schemas.microsoft.com/office/word/2010/wordprocessingShape" mc:Ignorable="w14 w15 w16se w16cid w16 w16cex w16sdtdh wp14">
   <w:p>
     <w:pPr>
       <w:pStyle w:val="Header"/>
@@ -6891,7 +6957,7 @@
 </file>
 
 <file path=word/numbering.xml><?xml version="1.0" encoding="utf-8"?>
-<w:numbering xmlns:wpc="http://schemas.microsoft.com/office/word/2010/wordprocessingCanvas" xmlns:cx="http://schemas.microsoft.com/office/drawing/2014/chartex" xmlns:cx1="http://schemas.microsoft.com/office/drawing/2015/9/8/chartex" xmlns:cx2="http://schemas.microsoft.com/office/drawing/2015/10/21/chartex" xmlns:cx3="http://schemas.microsoft.com/office/drawing/2016/5/9/chartex" xmlns:cx4="http://schemas.microsoft.com/office/drawing/2016/5/10/chartex" xmlns:cx5="http://schemas.microsoft.com/office/drawing/2016/5/11/chartex" xmlns:cx6="http://schemas.microsoft.com/office/drawing/2016/5/12/chartex" xmlns:cx7="http://schemas.microsoft.com/office/drawing/2016/5/13/chartex" xmlns:cx8="http://schemas.microsoft.com/office/drawing/2016/5/14/chartex" xmlns:mc="http://schemas.openxmlformats.org/markup-compatibility/2006" xmlns:aink="http://schemas.microsoft.com/office/drawing/2016/ink" xmlns:am3d="http://schemas.microsoft.com/office/drawing/2017/model3d" xmlns:o="urn:schemas-microsoft-com:office:office" xmlns:r="http://schemas.openxmlformats.org/officeDocument/2006/relationships" xmlns:m="http://schemas.openxmlformats.org/officeDocument/2006/math" xmlns:v="urn:schemas-microsoft-com:vml" xmlns:wp14="http://schemas.microsoft.com/office/word/2010/wordprocessingDrawing" xmlns:wp="http://schemas.openxmlformats.org/drawingml/2006/wordprocessingDrawing" xmlns:w10="urn:schemas-microsoft-com:office:word" xmlns:w="http://schemas.openxmlformats.org/wordprocessingml/2006/main" xmlns:w14="http://schemas.microsoft.com/office/word/2010/wordml" xmlns:w15="http://schemas.microsoft.com/office/word/2012/wordml" xmlns:w16cid="http://schemas.microsoft.com/office/word/2016/wordml/cid" xmlns:w16se="http://schemas.microsoft.com/office/word/2015/wordml/symex" xmlns:wpg="http://schemas.microsoft.com/office/word/2010/wordprocessingGroup" xmlns:wpi="http://schemas.microsoft.com/office/word/2010/wordprocessingInk" xmlns:wne="http://schemas.microsoft.com/office/word/2006/wordml" xmlns:wps="http://schemas.microsoft.com/office/word/2010/wordprocessingShape" mc:Ignorable="w14 w15 w16se w16cid wp14">
+<w:numbering xmlns:wpc="http://schemas.microsoft.com/office/word/2010/wordprocessingCanvas" xmlns:cx="http://schemas.microsoft.com/office/drawing/2014/chartex" xmlns:cx1="http://schemas.microsoft.com/office/drawing/2015/9/8/chartex" xmlns:cx2="http://schemas.microsoft.com/office/drawing/2015/10/21/chartex" xmlns:cx3="http://schemas.microsoft.com/office/drawing/2016/5/9/chartex" xmlns:cx4="http://schemas.microsoft.com/office/drawing/2016/5/10/chartex" xmlns:cx5="http://schemas.microsoft.com/office/drawing/2016/5/11/chartex" xmlns:cx6="http://schemas.microsoft.com/office/drawing/2016/5/12/chartex" xmlns:cx7="http://schemas.microsoft.com/office/drawing/2016/5/13/chartex" xmlns:cx8="http://schemas.microsoft.com/office/drawing/2016/5/14/chartex" xmlns:mc="http://schemas.openxmlformats.org/markup-compatibility/2006" xmlns:aink="http://schemas.microsoft.com/office/drawing/2016/ink" xmlns:am3d="http://schemas.microsoft.com/office/drawing/2017/model3d" xmlns:o="urn:schemas-microsoft-com:office:office" xmlns:oel="http://schemas.microsoft.com/office/2019/extlst" xmlns:r="http://schemas.openxmlformats.org/officeDocument/2006/relationships" xmlns:m="http://schemas.openxmlformats.org/officeDocument/2006/math" xmlns:v="urn:schemas-microsoft-com:vml" xmlns:wp14="http://schemas.microsoft.com/office/word/2010/wordprocessingDrawing" xmlns:wp="http://schemas.openxmlformats.org/drawingml/2006/wordprocessingDrawing" xmlns:w10="urn:schemas-microsoft-com:office:word" xmlns:w="http://schemas.openxmlformats.org/wordprocessingml/2006/main" xmlns:w14="http://schemas.microsoft.com/office/word/2010/wordml" xmlns:w15="http://schemas.microsoft.com/office/word/2012/wordml" xmlns:w16cex="http://schemas.microsoft.com/office/word/2018/wordml/cex" xmlns:w16cid="http://schemas.microsoft.com/office/word/2016/wordml/cid" xmlns:w16="http://schemas.microsoft.com/office/word/2018/wordml" xmlns:w16sdtdh="http://schemas.microsoft.com/office/word/2020/wordml/sdtdatahash" xmlns:w16se="http://schemas.microsoft.com/office/word/2015/wordml/symex" xmlns:wpg="http://schemas.microsoft.com/office/word/2010/wordprocessingGroup" xmlns:wpi="http://schemas.microsoft.com/office/word/2010/wordprocessingInk" xmlns:wne="http://schemas.microsoft.com/office/word/2006/wordml" xmlns:wps="http://schemas.microsoft.com/office/word/2010/wordprocessingShape" mc:Ignorable="w14 w15 w16se w16cid w16 w16cex w16sdtdh wp14">
   <w:abstractNum w:abstractNumId="0" w15:restartNumberingAfterBreak="0">
     <w:nsid w:val="FFFFFF1D"/>
     <w:multiLevelType w:val="multilevel"/>
@@ -7122,17 +7188,17 @@
       </w:pPr>
     </w:lvl>
   </w:abstractNum>
-  <w:num w:numId="1">
+  <w:num w:numId="1" w16cid:durableId="361715003">
     <w:abstractNumId w:val="0"/>
   </w:num>
-  <w:num w:numId="2">
+  <w:num w:numId="2" w16cid:durableId="2048142217">
     <w:abstractNumId w:val="1"/>
   </w:num>
 </w:numbering>
 </file>
 
 <file path=word/styles.xml><?xml version="1.0" encoding="utf-8"?>
-<w:styles xmlns:mc="http://schemas.openxmlformats.org/markup-compatibility/2006" xmlns:r="http://schemas.openxmlformats.org/officeDocument/2006/relationships" xmlns:w="http://schemas.openxmlformats.org/wordprocessingml/2006/main" xmlns:w14="http://schemas.microsoft.com/office/word/2010/wordml" xmlns:w15="http://schemas.microsoft.com/office/word/2012/wordml" xmlns:w16cid="http://schemas.microsoft.com/office/word/2016/wordml/cid" xmlns:w16se="http://schemas.microsoft.com/office/word/2015/wordml/symex" mc:Ignorable="w14 w15 w16se w16cid">
+<w:styles xmlns:mc="http://schemas.openxmlformats.org/markup-compatibility/2006" xmlns:r="http://schemas.openxmlformats.org/officeDocument/2006/relationships" xmlns:w="http://schemas.openxmlformats.org/wordprocessingml/2006/main" xmlns:w14="http://schemas.microsoft.com/office/word/2010/wordml" xmlns:w15="http://schemas.microsoft.com/office/word/2012/wordml" xmlns:w16cex="http://schemas.microsoft.com/office/word/2018/wordml/cex" xmlns:w16cid="http://schemas.microsoft.com/office/word/2016/wordml/cid" xmlns:w16="http://schemas.microsoft.com/office/word/2018/wordml" xmlns:w16sdtdh="http://schemas.microsoft.com/office/word/2020/wordml/sdtdatahash" xmlns:w16se="http://schemas.microsoft.com/office/word/2015/wordml/symex" mc:Ignorable="w14 w15 w16se w16cid w16 w16cex w16sdtdh">
   <w:docDefaults>
     <w:rPrDefault>
       <w:rPr>
@@ -7142,7 +7208,7 @@
     </w:rPrDefault>
     <w:pPrDefault/>
   </w:docDefaults>
-  <w:latentStyles w:defLockedState="0" w:defUIPriority="0" w:defSemiHidden="0" w:defUnhideWhenUsed="0" w:defQFormat="0" w:count="375">
+  <w:latentStyles w:defLockedState="0" w:defUIPriority="0" w:defSemiHidden="0" w:defUnhideWhenUsed="0" w:defQFormat="0" w:count="376">
     <w:lsdException w:name="Normal" w:qFormat="1"/>
     <w:lsdException w:name="heading 1" w:qFormat="1"/>
     <w:lsdException w:name="heading 2" w:semiHidden="1" w:unhideWhenUsed="1" w:qFormat="1"/>
@@ -7499,6 +7565,7 @@
     <w:lsdException w:name="Smart Hyperlink" w:semiHidden="1" w:uiPriority="99" w:unhideWhenUsed="1"/>
     <w:lsdException w:name="Hashtag" w:semiHidden="1" w:uiPriority="99" w:unhideWhenUsed="1"/>
     <w:lsdException w:name="Unresolved Mention" w:semiHidden="1" w:uiPriority="99" w:unhideWhenUsed="1"/>
+    <w:lsdException w:name="Smart Link" w:semiHidden="1" w:uiPriority="99" w:unhideWhenUsed="1"/>
   </w:latentStyles>
   <w:style w:type="paragraph" w:default="1" w:styleId="Normal">
     <w:name w:val="Normal"/>

</xml_diff>